<commit_message>
code documentation slight fix.
</commit_message>
<xml_diff>
--- a/Blackjack/Game/Code Documentation.docx
+++ b/Blackjack/Game/Code Documentation.docx
@@ -53,7 +53,7 @@
           <w:r>
             <w:fldChar w:fldCharType="separate"/>
           </w:r>
-          <w:hyperlink w:anchor="_Toc448482899" w:history="1">
+          <w:hyperlink w:anchor="_Toc448497101" w:history="1">
             <w:r>
               <w:rPr>
                 <w:rStyle w:val="Hyperlink"/>
@@ -80,7 +80,7 @@
                 <w:noProof/>
                 <w:webHidden/>
               </w:rPr>
-              <w:instrText xml:space="preserve"> PAGEREF _Toc448482899 \h </w:instrText>
+              <w:instrText xml:space="preserve"> PAGEREF _Toc448497101 \h </w:instrText>
             </w:r>
             <w:r>
               <w:rPr>
@@ -122,7 +122,7 @@
               <w:noProof/>
             </w:rPr>
           </w:pPr>
-          <w:hyperlink w:anchor="_Toc448482900" w:history="1">
+          <w:hyperlink w:anchor="_Toc448497102" w:history="1">
             <w:r>
               <w:rPr>
                 <w:rStyle w:val="Hyperlink"/>
@@ -149,7 +149,7 @@
                 <w:noProof/>
                 <w:webHidden/>
               </w:rPr>
-              <w:instrText xml:space="preserve"> PAGEREF _Toc448482900 \h </w:instrText>
+              <w:instrText xml:space="preserve"> PAGEREF _Toc448497102 \h </w:instrText>
             </w:r>
             <w:r>
               <w:rPr>
@@ -191,7 +191,7 @@
               <w:noProof/>
             </w:rPr>
           </w:pPr>
-          <w:hyperlink w:anchor="_Toc448482901" w:history="1">
+          <w:hyperlink w:anchor="_Toc448497103" w:history="1">
             <w:r>
               <w:rPr>
                 <w:rStyle w:val="Hyperlink"/>
@@ -218,7 +218,7 @@
                 <w:noProof/>
                 <w:webHidden/>
               </w:rPr>
-              <w:instrText xml:space="preserve"> PAGEREF _Toc448482901 \h </w:instrText>
+              <w:instrText xml:space="preserve"> PAGEREF _Toc448497103 \h </w:instrText>
             </w:r>
             <w:r>
               <w:rPr>
@@ -238,7 +238,7 @@
                 <w:noProof/>
                 <w:webHidden/>
               </w:rPr>
-              <w:t>3</w:t>
+              <w:t>2</w:t>
             </w:r>
             <w:r>
               <w:rPr>
@@ -260,7 +260,7 @@
               <w:noProof/>
             </w:rPr>
           </w:pPr>
-          <w:hyperlink w:anchor="_Toc448482902" w:history="1">
+          <w:hyperlink w:anchor="_Toc448497104" w:history="1">
             <w:r>
               <w:rPr>
                 <w:rStyle w:val="Hyperlink"/>
@@ -287,7 +287,7 @@
                 <w:noProof/>
                 <w:webHidden/>
               </w:rPr>
-              <w:instrText xml:space="preserve"> PAGEREF _Toc448482902 \h </w:instrText>
+              <w:instrText xml:space="preserve"> PAGEREF _Toc448497104 \h </w:instrText>
             </w:r>
             <w:r>
               <w:rPr>
@@ -329,7 +329,7 @@
               <w:noProof/>
             </w:rPr>
           </w:pPr>
-          <w:hyperlink w:anchor="_Toc448482903" w:history="1">
+          <w:hyperlink w:anchor="_Toc448497105" w:history="1">
             <w:r>
               <w:rPr>
                 <w:rStyle w:val="Hyperlink"/>
@@ -356,7 +356,7 @@
                 <w:noProof/>
                 <w:webHidden/>
               </w:rPr>
-              <w:instrText xml:space="preserve"> PAGEREF _Toc448482903 \h </w:instrText>
+              <w:instrText xml:space="preserve"> PAGEREF _Toc448497105 \h </w:instrText>
             </w:r>
             <w:r>
               <w:rPr>
@@ -398,7 +398,7 @@
               <w:noProof/>
             </w:rPr>
           </w:pPr>
-          <w:hyperlink w:anchor="_Toc448482904" w:history="1">
+          <w:hyperlink w:anchor="_Toc448497106" w:history="1">
             <w:r>
               <w:rPr>
                 <w:rStyle w:val="Hyperlink"/>
@@ -425,7 +425,7 @@
                 <w:noProof/>
                 <w:webHidden/>
               </w:rPr>
-              <w:instrText xml:space="preserve"> PAGEREF _Toc448482904 \h </w:instrText>
+              <w:instrText xml:space="preserve"> PAGEREF _Toc448497106 \h </w:instrText>
             </w:r>
             <w:r>
               <w:rPr>
@@ -445,7 +445,7 @@
                 <w:noProof/>
                 <w:webHidden/>
               </w:rPr>
-              <w:t>5</w:t>
+              <w:t>4</w:t>
             </w:r>
             <w:r>
               <w:rPr>
@@ -467,7 +467,7 @@
               <w:noProof/>
             </w:rPr>
           </w:pPr>
-          <w:hyperlink w:anchor="_Toc448482905" w:history="1">
+          <w:hyperlink w:anchor="_Toc448497107" w:history="1">
             <w:r>
               <w:rPr>
                 <w:rStyle w:val="Hyperlink"/>
@@ -494,7 +494,7 @@
                 <w:noProof/>
                 <w:webHidden/>
               </w:rPr>
-              <w:instrText xml:space="preserve"> PAGEREF _Toc448482905 \h </w:instrText>
+              <w:instrText xml:space="preserve"> PAGEREF _Toc448497107 \h </w:instrText>
             </w:r>
             <w:r>
               <w:rPr>
@@ -536,7 +536,7 @@
               <w:noProof/>
             </w:rPr>
           </w:pPr>
-          <w:hyperlink w:anchor="_Toc448482906" w:history="1">
+          <w:hyperlink w:anchor="_Toc448497108" w:history="1">
             <w:r>
               <w:rPr>
                 <w:rStyle w:val="Hyperlink"/>
@@ -563,7 +563,7 @@
                 <w:noProof/>
                 <w:webHidden/>
               </w:rPr>
-              <w:instrText xml:space="preserve"> PAGEREF _Toc448482906 \h </w:instrText>
+              <w:instrText xml:space="preserve"> PAGEREF _Toc448497108 \h </w:instrText>
             </w:r>
             <w:r>
               <w:rPr>
@@ -605,7 +605,7 @@
               <w:noProof/>
             </w:rPr>
           </w:pPr>
-          <w:hyperlink w:anchor="_Toc448482907" w:history="1">
+          <w:hyperlink w:anchor="_Toc448497109" w:history="1">
             <w:r>
               <w:rPr>
                 <w:rStyle w:val="Hyperlink"/>
@@ -632,7 +632,7 @@
                 <w:noProof/>
                 <w:webHidden/>
               </w:rPr>
-              <w:instrText xml:space="preserve"> PAGEREF _Toc448482907 \h </w:instrText>
+              <w:instrText xml:space="preserve"> PAGEREF _Toc448497109 \h </w:instrText>
             </w:r>
             <w:r>
               <w:rPr>
@@ -674,7 +674,7 @@
               <w:noProof/>
             </w:rPr>
           </w:pPr>
-          <w:hyperlink w:anchor="_Toc448482908" w:history="1">
+          <w:hyperlink w:anchor="_Toc448497110" w:history="1">
             <w:r>
               <w:rPr>
                 <w:rStyle w:val="Hyperlink"/>
@@ -701,7 +701,7 @@
                 <w:noProof/>
                 <w:webHidden/>
               </w:rPr>
-              <w:instrText xml:space="preserve"> PAGEREF _Toc448482908 \h </w:instrText>
+              <w:instrText xml:space="preserve"> PAGEREF _Toc448497110 \h </w:instrText>
             </w:r>
             <w:r>
               <w:rPr>
@@ -743,7 +743,7 @@
               <w:noProof/>
             </w:rPr>
           </w:pPr>
-          <w:hyperlink w:anchor="_Toc448482909" w:history="1">
+          <w:hyperlink w:anchor="_Toc448497111" w:history="1">
             <w:r>
               <w:rPr>
                 <w:rStyle w:val="Hyperlink"/>
@@ -770,7 +770,7 @@
                 <w:noProof/>
                 <w:webHidden/>
               </w:rPr>
-              <w:instrText xml:space="preserve"> PAGEREF _Toc448482909 \h </w:instrText>
+              <w:instrText xml:space="preserve"> PAGEREF _Toc448497111 \h </w:instrText>
             </w:r>
             <w:r>
               <w:rPr>
@@ -812,7 +812,7 @@
               <w:noProof/>
             </w:rPr>
           </w:pPr>
-          <w:hyperlink w:anchor="_Toc448482910" w:history="1">
+          <w:hyperlink w:anchor="_Toc448497112" w:history="1">
             <w:r>
               <w:rPr>
                 <w:rStyle w:val="Hyperlink"/>
@@ -839,7 +839,7 @@
                 <w:noProof/>
                 <w:webHidden/>
               </w:rPr>
-              <w:instrText xml:space="preserve"> PAGEREF _Toc448482910 \h </w:instrText>
+              <w:instrText xml:space="preserve"> PAGEREF _Toc448497112 \h </w:instrText>
             </w:r>
             <w:r>
               <w:rPr>
@@ -881,7 +881,7 @@
               <w:noProof/>
             </w:rPr>
           </w:pPr>
-          <w:hyperlink w:anchor="_Toc448482911" w:history="1">
+          <w:hyperlink w:anchor="_Toc448497113" w:history="1">
             <w:r>
               <w:rPr>
                 <w:rStyle w:val="Hyperlink"/>
@@ -908,7 +908,7 @@
                 <w:noProof/>
                 <w:webHidden/>
               </w:rPr>
-              <w:instrText xml:space="preserve"> PAGEREF _Toc448482911 \h </w:instrText>
+              <w:instrText xml:space="preserve"> PAGEREF _Toc448497113 \h </w:instrText>
             </w:r>
             <w:r>
               <w:rPr>
@@ -950,7 +950,7 @@
               <w:noProof/>
             </w:rPr>
           </w:pPr>
-          <w:hyperlink w:anchor="_Toc448482912" w:history="1">
+          <w:hyperlink w:anchor="_Toc448497114" w:history="1">
             <w:r>
               <w:rPr>
                 <w:rStyle w:val="Hyperlink"/>
@@ -977,7 +977,7 @@
                 <w:noProof/>
                 <w:webHidden/>
               </w:rPr>
-              <w:instrText xml:space="preserve"> PAGEREF _Toc448482912 \h </w:instrText>
+              <w:instrText xml:space="preserve"> PAGEREF _Toc448497114 \h </w:instrText>
             </w:r>
             <w:r>
               <w:rPr>
@@ -998,6 +998,75 @@
                 <w:webHidden/>
               </w:rPr>
               <w:t>10</w:t>
+            </w:r>
+            <w:r>
+              <w:rPr>
+                <w:noProof/>
+                <w:webHidden/>
+              </w:rPr>
+              <w:fldChar w:fldCharType="end"/>
+            </w:r>
+          </w:hyperlink>
+        </w:p>
+        <w:p>
+          <w:pPr>
+            <w:pStyle w:val="TOC1"/>
+            <w:tabs>
+              <w:tab w:val="right" w:leader="dot" w:pos="9350"/>
+            </w:tabs>
+            <w:rPr>
+              <w:rFonts w:eastAsiaTheme="minorEastAsia"/>
+              <w:noProof/>
+            </w:rPr>
+          </w:pPr>
+          <w:hyperlink w:anchor="_Toc448497115" w:history="1">
+            <w:r>
+              <w:rPr>
+                <w:rStyle w:val="Hyperlink"/>
+                <w:noProof/>
+              </w:rPr>
+              <w:t>Player (Player.h, Player.cpp – Derived from Person):</w:t>
+            </w:r>
+            <w:r>
+              <w:rPr>
+                <w:noProof/>
+                <w:webHidden/>
+              </w:rPr>
+              <w:tab/>
+            </w:r>
+            <w:r>
+              <w:rPr>
+                <w:noProof/>
+                <w:webHidden/>
+              </w:rPr>
+              <w:fldChar w:fldCharType="begin"/>
+            </w:r>
+            <w:r>
+              <w:rPr>
+                <w:noProof/>
+                <w:webHidden/>
+              </w:rPr>
+              <w:instrText xml:space="preserve"> PAGEREF _Toc448497115 \h </w:instrText>
+            </w:r>
+            <w:r>
+              <w:rPr>
+                <w:noProof/>
+                <w:webHidden/>
+              </w:rPr>
+            </w:r>
+            <w:r>
+              <w:rPr>
+                <w:noProof/>
+                <w:webHidden/>
+              </w:rPr>
+              <w:fldChar w:fldCharType="separate"/>
+            </w:r>
+            <w:r>
+              <w:rPr>
+                <w:noProof/>
+                <w:webHidden/>
+              </w:rPr>
+              <w:t>11</w:t>
             </w:r>
             <w:r>
               <w:rPr>
@@ -1019,13 +1088,13 @@
               <w:noProof/>
             </w:rPr>
           </w:pPr>
-          <w:hyperlink w:anchor="_Toc448482913" w:history="1">
+          <w:hyperlink w:anchor="_Toc448497116" w:history="1">
             <w:r>
               <w:rPr>
                 <w:rStyle w:val="Hyperlink"/>
                 <w:noProof/>
               </w:rPr>
-              <w:t>Variables:</w:t>
+              <w:t>Methods:</w:t>
             </w:r>
             <w:r>
               <w:rPr>
@@ -1046,7 +1115,7 @@
                 <w:noProof/>
                 <w:webHidden/>
               </w:rPr>
-              <w:instrText xml:space="preserve"> PAGEREF _Toc448482913 \h </w:instrText>
+              <w:instrText xml:space="preserve"> PAGEREF _Toc448497116 \h </w:instrText>
             </w:r>
             <w:r>
               <w:rPr>
@@ -1066,7 +1135,7 @@
                 <w:noProof/>
                 <w:webHidden/>
               </w:rPr>
-              <w:t>10</w:t>
+              <w:t>11</w:t>
             </w:r>
             <w:r>
               <w:rPr>
@@ -1088,13 +1157,13 @@
               <w:noProof/>
             </w:rPr>
           </w:pPr>
-          <w:hyperlink w:anchor="_Toc448482914" w:history="1">
+          <w:hyperlink w:anchor="_Toc448497117" w:history="1">
             <w:r>
               <w:rPr>
                 <w:rStyle w:val="Hyperlink"/>
                 <w:noProof/>
               </w:rPr>
-              <w:t>Player (Player.h, Player.cpp – Derived from Person):</w:t>
+              <w:t>Dealer (Dealer.h, Dealer.cpp – Derived from Person):</w:t>
             </w:r>
             <w:r>
               <w:rPr>
@@ -1115,7 +1184,7 @@
                 <w:noProof/>
                 <w:webHidden/>
               </w:rPr>
-              <w:instrText xml:space="preserve"> PAGEREF _Toc448482914 \h </w:instrText>
+              <w:instrText xml:space="preserve"> PAGEREF _Toc448497117 \h </w:instrText>
             </w:r>
             <w:r>
               <w:rPr>
@@ -1157,7 +1226,7 @@
               <w:noProof/>
             </w:rPr>
           </w:pPr>
-          <w:hyperlink w:anchor="_Toc448482915" w:history="1">
+          <w:hyperlink w:anchor="_Toc448497118" w:history="1">
             <w:r>
               <w:rPr>
                 <w:rStyle w:val="Hyperlink"/>
@@ -1184,7 +1253,7 @@
                 <w:noProof/>
                 <w:webHidden/>
               </w:rPr>
-              <w:instrText xml:space="preserve"> PAGEREF _Toc448482915 \h </w:instrText>
+              <w:instrText xml:space="preserve"> PAGEREF _Toc448497118 \h </w:instrText>
             </w:r>
             <w:r>
               <w:rPr>
@@ -1226,13 +1295,13 @@
               <w:noProof/>
             </w:rPr>
           </w:pPr>
-          <w:hyperlink w:anchor="_Toc448482916" w:history="1">
+          <w:hyperlink w:anchor="_Toc448497119" w:history="1">
             <w:r>
               <w:rPr>
                 <w:rStyle w:val="Hyperlink"/>
                 <w:noProof/>
               </w:rPr>
-              <w:t>Dealer (Dealer.h, Dealer.cpp – Derived from Person):</w:t>
+              <w:t>Resources (Resources.h, Resources.cpp):</w:t>
             </w:r>
             <w:r>
               <w:rPr>
@@ -1253,7 +1322,7 @@
                 <w:noProof/>
                 <w:webHidden/>
               </w:rPr>
-              <w:instrText xml:space="preserve"> PAGEREF _Toc448482916 \h </w:instrText>
+              <w:instrText xml:space="preserve"> PAGEREF _Toc448497119 \h </w:instrText>
             </w:r>
             <w:r>
               <w:rPr>
@@ -1295,7 +1364,7 @@
               <w:noProof/>
             </w:rPr>
           </w:pPr>
-          <w:hyperlink w:anchor="_Toc448482917" w:history="1">
+          <w:hyperlink w:anchor="_Toc448497120" w:history="1">
             <w:r>
               <w:rPr>
                 <w:rStyle w:val="Hyperlink"/>
@@ -1322,7 +1391,7 @@
                 <w:noProof/>
                 <w:webHidden/>
               </w:rPr>
-              <w:instrText xml:space="preserve"> PAGEREF _Toc448482917 \h </w:instrText>
+              <w:instrText xml:space="preserve"> PAGEREF _Toc448497120 \h </w:instrText>
             </w:r>
             <w:r>
               <w:rPr>
@@ -1343,6 +1412,75 @@
                 <w:webHidden/>
               </w:rPr>
               <w:t>11</w:t>
+            </w:r>
+            <w:r>
+              <w:rPr>
+                <w:noProof/>
+                <w:webHidden/>
+              </w:rPr>
+              <w:fldChar w:fldCharType="end"/>
+            </w:r>
+          </w:hyperlink>
+        </w:p>
+        <w:p>
+          <w:pPr>
+            <w:pStyle w:val="TOC2"/>
+            <w:tabs>
+              <w:tab w:val="right" w:leader="dot" w:pos="9350"/>
+            </w:tabs>
+            <w:rPr>
+              <w:rFonts w:eastAsiaTheme="minorEastAsia"/>
+              <w:noProof/>
+            </w:rPr>
+          </w:pPr>
+          <w:hyperlink w:anchor="_Toc448497121" w:history="1">
+            <w:r>
+              <w:rPr>
+                <w:rStyle w:val="Hyperlink"/>
+                <w:noProof/>
+              </w:rPr>
+              <w:t>Variables:</w:t>
+            </w:r>
+            <w:r>
+              <w:rPr>
+                <w:noProof/>
+                <w:webHidden/>
+              </w:rPr>
+              <w:tab/>
+            </w:r>
+            <w:r>
+              <w:rPr>
+                <w:noProof/>
+                <w:webHidden/>
+              </w:rPr>
+              <w:fldChar w:fldCharType="begin"/>
+            </w:r>
+            <w:r>
+              <w:rPr>
+                <w:noProof/>
+                <w:webHidden/>
+              </w:rPr>
+              <w:instrText xml:space="preserve"> PAGEREF _Toc448497121 \h </w:instrText>
+            </w:r>
+            <w:r>
+              <w:rPr>
+                <w:noProof/>
+                <w:webHidden/>
+              </w:rPr>
+            </w:r>
+            <w:r>
+              <w:rPr>
+                <w:noProof/>
+                <w:webHidden/>
+              </w:rPr>
+              <w:fldChar w:fldCharType="separate"/>
+            </w:r>
+            <w:r>
+              <w:rPr>
+                <w:noProof/>
+                <w:webHidden/>
+              </w:rPr>
+              <w:t>12</w:t>
             </w:r>
             <w:r>
               <w:rPr>
@@ -1364,13 +1502,13 @@
               <w:noProof/>
             </w:rPr>
           </w:pPr>
-          <w:hyperlink w:anchor="_Toc448482918" w:history="1">
+          <w:hyperlink w:anchor="_Toc448497122" w:history="1">
             <w:r>
               <w:rPr>
                 <w:rStyle w:val="Hyperlink"/>
                 <w:noProof/>
               </w:rPr>
-              <w:t>Resources (Resources.h, Resources.cpp):</w:t>
+              <w:t>cardFormation (Resources.h):</w:t>
             </w:r>
             <w:r>
               <w:rPr>
@@ -1391,7 +1529,7 @@
                 <w:noProof/>
                 <w:webHidden/>
               </w:rPr>
-              <w:instrText xml:space="preserve"> PAGEREF _Toc448482918 \h </w:instrText>
+              <w:instrText xml:space="preserve"> PAGEREF _Toc448497122 \h </w:instrText>
             </w:r>
             <w:r>
               <w:rPr>
@@ -1411,7 +1549,7 @@
                 <w:noProof/>
                 <w:webHidden/>
               </w:rPr>
-              <w:t>11</w:t>
+              <w:t>13</w:t>
             </w:r>
             <w:r>
               <w:rPr>
@@ -1433,7 +1571,7 @@
               <w:noProof/>
             </w:rPr>
           </w:pPr>
-          <w:hyperlink w:anchor="_Toc448482919" w:history="1">
+          <w:hyperlink w:anchor="_Toc448497123" w:history="1">
             <w:r>
               <w:rPr>
                 <w:rStyle w:val="Hyperlink"/>
@@ -1460,7 +1598,7 @@
                 <w:noProof/>
                 <w:webHidden/>
               </w:rPr>
-              <w:instrText xml:space="preserve"> PAGEREF _Toc448482919 \h </w:instrText>
+              <w:instrText xml:space="preserve"> PAGEREF _Toc448497123 \h </w:instrText>
             </w:r>
             <w:r>
               <w:rPr>
@@ -1480,7 +1618,7 @@
                 <w:noProof/>
                 <w:webHidden/>
               </w:rPr>
-              <w:t>11</w:t>
+              <w:t>13</w:t>
             </w:r>
             <w:r>
               <w:rPr>
@@ -1502,7 +1640,7 @@
               <w:noProof/>
             </w:rPr>
           </w:pPr>
-          <w:hyperlink w:anchor="_Toc448482920" w:history="1">
+          <w:hyperlink w:anchor="_Toc448497124" w:history="1">
             <w:r>
               <w:rPr>
                 <w:rStyle w:val="Hyperlink"/>
@@ -1529,7 +1667,7 @@
                 <w:noProof/>
                 <w:webHidden/>
               </w:rPr>
-              <w:instrText xml:space="preserve"> PAGEREF _Toc448482920 \h </w:instrText>
+              <w:instrText xml:space="preserve"> PAGEREF _Toc448497124 \h </w:instrText>
             </w:r>
             <w:r>
               <w:rPr>
@@ -1549,7 +1687,7 @@
                 <w:noProof/>
                 <w:webHidden/>
               </w:rPr>
-              <w:t>12</w:t>
+              <w:t>13</w:t>
             </w:r>
             <w:r>
               <w:rPr>
@@ -1571,13 +1709,13 @@
               <w:noProof/>
             </w:rPr>
           </w:pPr>
-          <w:hyperlink w:anchor="_Toc448482921" w:history="1">
+          <w:hyperlink w:anchor="_Toc448497125" w:history="1">
             <w:r>
               <w:rPr>
                 <w:rStyle w:val="Hyperlink"/>
                 <w:noProof/>
               </w:rPr>
-              <w:t>cardFormation (Resources.h):</w:t>
+              <w:t>enum E_personType:</w:t>
             </w:r>
             <w:r>
               <w:rPr>
@@ -1598,7 +1736,7 @@
                 <w:noProof/>
                 <w:webHidden/>
               </w:rPr>
-              <w:instrText xml:space="preserve"> PAGEREF _Toc448482921 \h </w:instrText>
+              <w:instrText xml:space="preserve"> PAGEREF _Toc448497125 \h </w:instrText>
             </w:r>
             <w:r>
               <w:rPr>
@@ -1640,13 +1778,13 @@
               <w:noProof/>
             </w:rPr>
           </w:pPr>
-          <w:hyperlink w:anchor="_Toc448482922" w:history="1">
+          <w:hyperlink w:anchor="_Toc448497126" w:history="1">
             <w:r>
               <w:rPr>
                 <w:rStyle w:val="Hyperlink"/>
                 <w:noProof/>
               </w:rPr>
-              <w:t>Methods:</w:t>
+              <w:t>states:</w:t>
             </w:r>
             <w:r>
               <w:rPr>
@@ -1667,76 +1805,7 @@
                 <w:noProof/>
                 <w:webHidden/>
               </w:rPr>
-              <w:instrText xml:space="preserve"> PAGEREF _Toc448482922 \h </w:instrText>
-            </w:r>
-            <w:r>
-              <w:rPr>
-                <w:noProof/>
-                <w:webHidden/>
-              </w:rPr>
-            </w:r>
-            <w:r>
-              <w:rPr>
-                <w:noProof/>
-                <w:webHidden/>
-              </w:rPr>
-              <w:fldChar w:fldCharType="separate"/>
-            </w:r>
-            <w:r>
-              <w:rPr>
-                <w:noProof/>
-                <w:webHidden/>
-              </w:rPr>
-              <w:t>13</w:t>
-            </w:r>
-            <w:r>
-              <w:rPr>
-                <w:noProof/>
-                <w:webHidden/>
-              </w:rPr>
-              <w:fldChar w:fldCharType="end"/>
-            </w:r>
-          </w:hyperlink>
-        </w:p>
-        <w:p>
-          <w:pPr>
-            <w:pStyle w:val="TOC2"/>
-            <w:tabs>
-              <w:tab w:val="right" w:leader="dot" w:pos="9350"/>
-            </w:tabs>
-            <w:rPr>
-              <w:rFonts w:eastAsiaTheme="minorEastAsia"/>
-              <w:noProof/>
-            </w:rPr>
-          </w:pPr>
-          <w:hyperlink w:anchor="_Toc448482923" w:history="1">
-            <w:r>
-              <w:rPr>
-                <w:rStyle w:val="Hyperlink"/>
-                <w:noProof/>
-              </w:rPr>
-              <w:t>Variables:</w:t>
-            </w:r>
-            <w:r>
-              <w:rPr>
-                <w:noProof/>
-                <w:webHidden/>
-              </w:rPr>
-              <w:tab/>
-            </w:r>
-            <w:r>
-              <w:rPr>
-                <w:noProof/>
-                <w:webHidden/>
-              </w:rPr>
-              <w:fldChar w:fldCharType="begin"/>
-            </w:r>
-            <w:r>
-              <w:rPr>
-                <w:noProof/>
-                <w:webHidden/>
-              </w:rPr>
-              <w:instrText xml:space="preserve"> PAGEREF _Toc448482923 \h </w:instrText>
+              <w:instrText xml:space="preserve"> PAGEREF _Toc448497126 \h </w:instrText>
             </w:r>
             <w:r>
               <w:rPr>
@@ -1778,13 +1847,13 @@
               <w:noProof/>
             </w:rPr>
           </w:pPr>
-          <w:hyperlink w:anchor="_Toc448482924" w:history="1">
+          <w:hyperlink w:anchor="_Toc448497127" w:history="1">
             <w:r>
               <w:rPr>
                 <w:rStyle w:val="Hyperlink"/>
                 <w:noProof/>
               </w:rPr>
-              <w:t>enum E_personType:</w:t>
+              <w:t>External documentation:</w:t>
             </w:r>
             <w:r>
               <w:rPr>
@@ -1805,7 +1874,7 @@
                 <w:noProof/>
                 <w:webHidden/>
               </w:rPr>
-              <w:instrText xml:space="preserve"> PAGEREF _Toc448482924 \h </w:instrText>
+              <w:instrText xml:space="preserve"> PAGEREF _Toc448497127 \h </w:instrText>
             </w:r>
             <w:r>
               <w:rPr>
@@ -1826,144 +1895,6 @@
                 <w:webHidden/>
               </w:rPr>
               <w:t>13</w:t>
-            </w:r>
-            <w:r>
-              <w:rPr>
-                <w:noProof/>
-                <w:webHidden/>
-              </w:rPr>
-              <w:fldChar w:fldCharType="end"/>
-            </w:r>
-          </w:hyperlink>
-        </w:p>
-        <w:p>
-          <w:pPr>
-            <w:pStyle w:val="TOC2"/>
-            <w:tabs>
-              <w:tab w:val="right" w:leader="dot" w:pos="9350"/>
-            </w:tabs>
-            <w:rPr>
-              <w:rFonts w:eastAsiaTheme="minorEastAsia"/>
-              <w:noProof/>
-            </w:rPr>
-          </w:pPr>
-          <w:hyperlink w:anchor="_Toc448482925" w:history="1">
-            <w:r>
-              <w:rPr>
-                <w:rStyle w:val="Hyperlink"/>
-                <w:noProof/>
-              </w:rPr>
-              <w:t>states:</w:t>
-            </w:r>
-            <w:r>
-              <w:rPr>
-                <w:noProof/>
-                <w:webHidden/>
-              </w:rPr>
-              <w:tab/>
-            </w:r>
-            <w:r>
-              <w:rPr>
-                <w:noProof/>
-                <w:webHidden/>
-              </w:rPr>
-              <w:fldChar w:fldCharType="begin"/>
-            </w:r>
-            <w:r>
-              <w:rPr>
-                <w:noProof/>
-                <w:webHidden/>
-              </w:rPr>
-              <w:instrText xml:space="preserve"> PAGEREF _Toc448482925 \h </w:instrText>
-            </w:r>
-            <w:r>
-              <w:rPr>
-                <w:noProof/>
-                <w:webHidden/>
-              </w:rPr>
-            </w:r>
-            <w:r>
-              <w:rPr>
-                <w:noProof/>
-                <w:webHidden/>
-              </w:rPr>
-              <w:fldChar w:fldCharType="separate"/>
-            </w:r>
-            <w:r>
-              <w:rPr>
-                <w:noProof/>
-                <w:webHidden/>
-              </w:rPr>
-              <w:t>14</w:t>
-            </w:r>
-            <w:r>
-              <w:rPr>
-                <w:noProof/>
-                <w:webHidden/>
-              </w:rPr>
-              <w:fldChar w:fldCharType="end"/>
-            </w:r>
-          </w:hyperlink>
-        </w:p>
-        <w:p>
-          <w:pPr>
-            <w:pStyle w:val="TOC1"/>
-            <w:tabs>
-              <w:tab w:val="right" w:leader="dot" w:pos="9350"/>
-            </w:tabs>
-            <w:rPr>
-              <w:rFonts w:eastAsiaTheme="minorEastAsia"/>
-              <w:noProof/>
-            </w:rPr>
-          </w:pPr>
-          <w:hyperlink w:anchor="_Toc448482926" w:history="1">
-            <w:r>
-              <w:rPr>
-                <w:rStyle w:val="Hyperlink"/>
-                <w:noProof/>
-              </w:rPr>
-              <w:t>External documentation:</w:t>
-            </w:r>
-            <w:r>
-              <w:rPr>
-                <w:noProof/>
-                <w:webHidden/>
-              </w:rPr>
-              <w:tab/>
-            </w:r>
-            <w:r>
-              <w:rPr>
-                <w:noProof/>
-                <w:webHidden/>
-              </w:rPr>
-              <w:fldChar w:fldCharType="begin"/>
-            </w:r>
-            <w:r>
-              <w:rPr>
-                <w:noProof/>
-                <w:webHidden/>
-              </w:rPr>
-              <w:instrText xml:space="preserve"> PAGEREF _Toc448482926 \h </w:instrText>
-            </w:r>
-            <w:r>
-              <w:rPr>
-                <w:noProof/>
-                <w:webHidden/>
-              </w:rPr>
-            </w:r>
-            <w:r>
-              <w:rPr>
-                <w:noProof/>
-                <w:webHidden/>
-              </w:rPr>
-              <w:fldChar w:fldCharType="separate"/>
-            </w:r>
-            <w:r>
-              <w:rPr>
-                <w:noProof/>
-                <w:webHidden/>
-              </w:rPr>
-              <w:t>14</w:t>
             </w:r>
             <w:r>
               <w:rPr>
@@ -2009,7 +1940,7 @@
       <w:pPr>
         <w:pStyle w:val="Heading1"/>
       </w:pPr>
-      <w:bookmarkStart w:id="0" w:name="_Toc448482899"/>
+      <w:bookmarkStart w:id="0" w:name="_Toc448497101"/>
       <w:r>
         <w:lastRenderedPageBreak/>
         <w:t>Card (Card.h, Card.cpp):</w:t>
@@ -2021,7 +1952,7 @@
         <w:pStyle w:val="Heading2"/>
         <w:ind w:left="720"/>
       </w:pPr>
-      <w:bookmarkStart w:id="1" w:name="_Toc448482900"/>
+      <w:bookmarkStart w:id="1" w:name="_Toc448497102"/>
       <w:r>
         <w:t>Methods</w:t>
       </w:r>
@@ -2379,7 +2310,7 @@
         <w:pStyle w:val="Heading2"/>
         <w:ind w:left="720"/>
       </w:pPr>
-      <w:bookmarkStart w:id="2" w:name="_Toc448482901"/>
+      <w:bookmarkStart w:id="2" w:name="_Toc448497103"/>
       <w:r>
         <w:t>Variables:</w:t>
       </w:r>
@@ -2710,7 +2641,7 @@
       <w:pPr>
         <w:pStyle w:val="Heading1"/>
       </w:pPr>
-      <w:bookmarkStart w:id="3" w:name="_Toc448482902"/>
+      <w:bookmarkStart w:id="3" w:name="_Toc448497104"/>
       <w:r>
         <w:t>Deck (Deck.h, Deck.cpp):</w:t>
       </w:r>
@@ -2721,7 +2652,7 @@
         <w:pStyle w:val="Heading2"/>
         <w:ind w:left="720"/>
       </w:pPr>
-      <w:bookmarkStart w:id="4" w:name="_Toc448482903"/>
+      <w:bookmarkStart w:id="4" w:name="_Toc448497105"/>
       <w:r>
         <w:t>Methods:</w:t>
       </w:r>
@@ -3263,7 +3194,7 @@
         <w:pStyle w:val="Heading2"/>
         <w:ind w:left="720"/>
       </w:pPr>
-      <w:bookmarkStart w:id="5" w:name="_Toc448482904"/>
+      <w:bookmarkStart w:id="5" w:name="_Toc448497106"/>
       <w:r>
         <w:t>Variables:</w:t>
       </w:r>
@@ -3542,7 +3473,7 @@
       <w:pPr>
         <w:pStyle w:val="Heading1"/>
       </w:pPr>
-      <w:bookmarkStart w:id="6" w:name="_Toc448482905"/>
+      <w:bookmarkStart w:id="6" w:name="_Toc448497107"/>
       <w:r>
         <w:t>Game (Game.h, Game.cpp):</w:t>
       </w:r>
@@ -3553,7 +3484,7 @@
         <w:pStyle w:val="Heading2"/>
         <w:ind w:left="720"/>
       </w:pPr>
-      <w:bookmarkStart w:id="7" w:name="_Toc448482906"/>
+      <w:bookmarkStart w:id="7" w:name="_Toc448497108"/>
       <w:r>
         <w:t>Methods:</w:t>
       </w:r>
@@ -3646,13 +3577,8 @@
         <w:ind w:left="1440"/>
       </w:pPr>
       <w:r>
-        <w:t>Deletes the singleton and sets it to nullptr.</w:t>
-      </w:r>
-      <w:r>
-        <w:t xml:space="preserve"> Will call the destructor on the singleton instance.</w:t>
-      </w:r>
-      <w:bookmarkStart w:id="8" w:name="_GoBack"/>
-      <w:bookmarkEnd w:id="8"/>
+        <w:t>Deletes the singleton and sets it to nullptr. Will call the destructor on the singleton instance.</w:t>
+      </w:r>
     </w:p>
     <w:p>
       <w:pPr>
@@ -4243,11 +4169,11 @@
         <w:pStyle w:val="Heading2"/>
         <w:ind w:left="720"/>
       </w:pPr>
-      <w:bookmarkStart w:id="9" w:name="_Toc448482907"/>
+      <w:bookmarkStart w:id="8" w:name="_Toc448497109"/>
       <w:r>
         <w:t>Variables:</w:t>
       </w:r>
-      <w:bookmarkEnd w:id="9"/>
+      <w:bookmarkEnd w:id="8"/>
     </w:p>
     <w:p>
       <w:pPr>
@@ -5621,22 +5547,22 @@
       <w:pPr>
         <w:pStyle w:val="Heading1"/>
       </w:pPr>
-      <w:bookmarkStart w:id="10" w:name="_Toc448482908"/>
+      <w:bookmarkStart w:id="9" w:name="_Toc448497110"/>
       <w:r>
         <w:t>GameButton (GameButton.h, GameButton.cpp):</w:t>
       </w:r>
+      <w:bookmarkEnd w:id="9"/>
+    </w:p>
+    <w:p>
+      <w:pPr>
+        <w:pStyle w:val="Heading2"/>
+        <w:ind w:left="720"/>
+      </w:pPr>
+      <w:bookmarkStart w:id="10" w:name="_Toc448497111"/>
+      <w:r>
+        <w:t>Methods:</w:t>
+      </w:r>
       <w:bookmarkEnd w:id="10"/>
-    </w:p>
-    <w:p>
-      <w:pPr>
-        <w:pStyle w:val="Heading2"/>
-        <w:ind w:left="720"/>
-      </w:pPr>
-      <w:bookmarkStart w:id="11" w:name="_Toc448482909"/>
-      <w:r>
-        <w:t>Methods:</w:t>
-      </w:r>
-      <w:bookmarkEnd w:id="11"/>
     </w:p>
     <w:p>
       <w:pPr>
@@ -5923,11 +5849,11 @@
         <w:pStyle w:val="Heading2"/>
         <w:ind w:left="720"/>
       </w:pPr>
-      <w:bookmarkStart w:id="12" w:name="_Toc448482910"/>
+      <w:bookmarkStart w:id="11" w:name="_Toc448497112"/>
       <w:r>
         <w:t>Variables:</w:t>
       </w:r>
-      <w:bookmarkEnd w:id="12"/>
+      <w:bookmarkEnd w:id="11"/>
     </w:p>
     <w:p>
       <w:pPr>
@@ -6576,7 +6502,7 @@
       <w:pPr>
         <w:pStyle w:val="Heading1"/>
       </w:pPr>
-      <w:bookmarkStart w:id="13" w:name="_Toc448482911"/>
+      <w:bookmarkStart w:id="12" w:name="_Toc448497113"/>
       <w:r>
         <w:t>Person</w:t>
       </w:r>
@@ -6595,18 +6521,18 @@
       <w:r>
         <w:t>.cpp):</w:t>
       </w:r>
+      <w:bookmarkEnd w:id="12"/>
+    </w:p>
+    <w:p>
+      <w:pPr>
+        <w:pStyle w:val="Heading2"/>
+        <w:ind w:left="720"/>
+      </w:pPr>
+      <w:bookmarkStart w:id="13" w:name="_Toc448497114"/>
+      <w:r>
+        <w:t>Methods:</w:t>
+      </w:r>
       <w:bookmarkEnd w:id="13"/>
-    </w:p>
-    <w:p>
-      <w:pPr>
-        <w:pStyle w:val="Heading2"/>
-        <w:ind w:left="720"/>
-      </w:pPr>
-      <w:bookmarkStart w:id="14" w:name="_Toc448482912"/>
-      <w:r>
-        <w:t>Methods:</w:t>
-      </w:r>
-      <w:bookmarkEnd w:id="14"/>
     </w:p>
     <w:p>
       <w:pPr>
@@ -6989,6 +6915,17 @@
     </w:p>
     <w:p>
       <w:pPr>
+        <w:pStyle w:val="Heading2"/>
+        <w:ind w:left="720"/>
+      </w:pPr>
+      <w:r>
+        <w:t>Variables:</w:t>
+      </w:r>
+      <w:bookmarkStart w:id="14" w:name="_GoBack"/>
+      <w:bookmarkEnd w:id="14"/>
+    </w:p>
+    <w:p>
+      <w:pPr>
         <w:ind w:left="720"/>
         <w:rPr>
           <w:color w:val="1F4E79" w:themeColor="accent1" w:themeShade="80"/>
@@ -7105,7 +7042,7 @@
       <w:pPr>
         <w:pStyle w:val="Heading1"/>
       </w:pPr>
-      <w:bookmarkStart w:id="15" w:name="_Toc448482914"/>
+      <w:bookmarkStart w:id="15" w:name="_Toc448497115"/>
       <w:r>
         <w:lastRenderedPageBreak/>
         <w:t>Player (Player.h, Player.cpp</w:t>
@@ -7126,7 +7063,7 @@
           <w:color w:val="1F4E79" w:themeColor="accent1" w:themeShade="80"/>
         </w:rPr>
       </w:pPr>
-      <w:bookmarkStart w:id="16" w:name="_Toc448482915"/>
+      <w:bookmarkStart w:id="16" w:name="_Toc448497116"/>
       <w:r>
         <w:rPr>
           <w:color w:val="1F4E79" w:themeColor="accent1" w:themeShade="80"/>
@@ -7180,7 +7117,7 @@
       <w:pPr>
         <w:pStyle w:val="Heading1"/>
       </w:pPr>
-      <w:bookmarkStart w:id="17" w:name="_Toc448482916"/>
+      <w:bookmarkStart w:id="17" w:name="_Toc448497117"/>
       <w:r>
         <w:t>Dealer (Dealer.h, Dealer.cpp – Derived from Person):</w:t>
       </w:r>
@@ -7194,7 +7131,7 @@
           <w:color w:val="1F4E79" w:themeColor="accent1" w:themeShade="80"/>
         </w:rPr>
       </w:pPr>
-      <w:bookmarkStart w:id="18" w:name="_Toc448482917"/>
+      <w:bookmarkStart w:id="18" w:name="_Toc448497118"/>
       <w:r>
         <w:rPr>
           <w:color w:val="1F4E79" w:themeColor="accent1" w:themeShade="80"/>
@@ -7240,7 +7177,6 @@
       <w:pPr>
         <w:ind w:left="1440"/>
       </w:pPr>
-      <w:bookmarkStart w:id="19" w:name="_Toc448482918"/>
       <w:r>
         <w:t>Empty, uses the Person constructor.</w:t>
       </w:r>
@@ -7249,6 +7185,7 @@
       <w:pPr>
         <w:pStyle w:val="Heading1"/>
       </w:pPr>
+      <w:bookmarkStart w:id="19" w:name="_Toc448497119"/>
       <w:r>
         <w:t>Resources (Resources.h, Resources.cpp):</w:t>
       </w:r>
@@ -7259,7 +7196,7 @@
         <w:pStyle w:val="Heading2"/>
         <w:ind w:left="720"/>
       </w:pPr>
-      <w:bookmarkStart w:id="20" w:name="_Toc448482919"/>
+      <w:bookmarkStart w:id="20" w:name="_Toc448497120"/>
       <w:r>
         <w:t>Methods:</w:t>
       </w:r>
@@ -7947,7 +7884,7 @@
         <w:pStyle w:val="Heading2"/>
         <w:ind w:left="720"/>
       </w:pPr>
-      <w:bookmarkStart w:id="21" w:name="_Toc448482920"/>
+      <w:bookmarkStart w:id="21" w:name="_Toc448497121"/>
       <w:r>
         <w:t>Variables:</w:t>
       </w:r>
@@ -8407,7 +8344,7 @@
       <w:pPr>
         <w:pStyle w:val="Heading1"/>
       </w:pPr>
-      <w:bookmarkStart w:id="22" w:name="_Toc448482921"/>
+      <w:bookmarkStart w:id="22" w:name="_Toc448497122"/>
       <w:r>
         <w:t>cardFor</w:t>
       </w:r>
@@ -8435,7 +8372,7 @@
         <w:pStyle w:val="Heading2"/>
         <w:ind w:left="720"/>
       </w:pPr>
-      <w:bookmarkStart w:id="23" w:name="_Toc448482922"/>
+      <w:bookmarkStart w:id="23" w:name="_Toc448497123"/>
       <w:r>
         <w:t>Methods:</w:t>
       </w:r>
@@ -8488,7 +8425,7 @@
         <w:pStyle w:val="Heading2"/>
         <w:ind w:left="720"/>
       </w:pPr>
-      <w:bookmarkStart w:id="24" w:name="_Toc448482923"/>
+      <w:bookmarkStart w:id="24" w:name="_Toc448497124"/>
       <w:r>
         <w:t>Variables:</w:t>
       </w:r>
@@ -8551,7 +8488,7 @@
       <w:pPr>
         <w:pStyle w:val="Heading1"/>
       </w:pPr>
-      <w:bookmarkStart w:id="25" w:name="_Toc448482924"/>
+      <w:bookmarkStart w:id="25" w:name="_Toc448497125"/>
       <w:r>
         <w:t>enum E_personType:</w:t>
       </w:r>
@@ -8570,7 +8507,7 @@
         <w:pStyle w:val="Heading2"/>
         <w:ind w:left="720"/>
       </w:pPr>
-      <w:bookmarkStart w:id="26" w:name="_Toc448482925"/>
+      <w:bookmarkStart w:id="26" w:name="_Toc448497126"/>
       <w:r>
         <w:t>states:</w:t>
       </w:r>
@@ -8588,7 +8525,7 @@
       <w:pPr>
         <w:pStyle w:val="Heading1"/>
       </w:pPr>
-      <w:bookmarkStart w:id="27" w:name="_Toc448482926"/>
+      <w:bookmarkStart w:id="27" w:name="_Toc448497127"/>
       <w:r>
         <w:t>External documentation:</w:t>
       </w:r>
@@ -10120,7 +10057,7 @@
 </file>
 
 <file path=customXml/itemProps1.xml><?xml version="1.0" encoding="utf-8"?>
-<ds:datastoreItem xmlns:ds="http://schemas.openxmlformats.org/officeDocument/2006/customXml" ds:itemID="{C685E29B-E548-45BF-8DB0-ED746A440A9F}">
+<ds:datastoreItem xmlns:ds="http://schemas.openxmlformats.org/officeDocument/2006/customXml" ds:itemID="{59F33860-7F18-4236-9553-B6DE247EFB35}">
   <ds:schemaRefs>
     <ds:schemaRef ds:uri="http://schemas.openxmlformats.org/officeDocument/2006/bibliography"/>
   </ds:schemaRefs>

</xml_diff>